<commit_message>
Fix: resolve TypeScript build errors for Netlify
</commit_message>
<xml_diff>
--- a/Post linkedin.docx
+++ b/Post linkedin.docx
@@ -326,13 +326,65 @@
           <w:bCs/>
           <w:lang w:val="it-IT"/>
         </w:rPr>
-        <w:t>cruscotto operativo specifico</w:t>
-      </w:r>
-      <w:r>
-        <w:rPr>
-          <w:lang w:val="it-IT"/>
-        </w:rPr>
-        <w:t>. Uno strumento "piccolo ma appuntito", verticalizzato sulla struttura dei bandi, che fa bene quel poco che serve e, soprattutto, lo fa esattamente come voglio io.</w:t>
+        <w:t xml:space="preserve">cruscotto </w:t>
+      </w:r>
+      <w:r>
+        <w:rPr>
+          <w:b/>
+          <w:bCs/>
+          <w:lang w:val="it-IT"/>
+        </w:rPr>
+        <w:t>di analisi</w:t>
+      </w:r>
+      <w:r>
+        <w:rPr>
+          <w:b/>
+          <w:bCs/>
+          <w:lang w:val="it-IT"/>
+        </w:rPr>
+        <w:t xml:space="preserve"> specifico</w:t>
+      </w:r>
+      <w:r>
+        <w:rPr>
+          <w:lang w:val="it-IT"/>
+        </w:rPr>
+        <w:t>. Uno strumento "piccolo ma appuntito", verticalizzato sulla struttura dei bandi</w:t>
+      </w:r>
+      <w:r>
+        <w:rPr>
+          <w:lang w:val="it-IT"/>
+        </w:rPr>
+        <w:t xml:space="preserve"> di servizi</w:t>
+      </w:r>
+      <w:r>
+        <w:rPr>
+          <w:lang w:val="it-IT"/>
+        </w:rPr>
+        <w:t xml:space="preserve">, che fa </w:t>
+      </w:r>
+      <w:r>
+        <w:rPr>
+          <w:lang w:val="it-IT"/>
+        </w:rPr>
+        <w:t>esattamente ciò che serve</w:t>
+      </w:r>
+      <w:r>
+        <w:rPr>
+          <w:lang w:val="it-IT"/>
+        </w:rPr>
+        <w:t xml:space="preserve"> e, </w:t>
+      </w:r>
+      <w:r>
+        <w:rPr>
+          <w:lang w:val="it-IT"/>
+        </w:rPr>
+        <w:t>con l’esaustività e la precisione che pretendo</w:t>
+      </w:r>
+      <w:r>
+        <w:rPr>
+          <w:lang w:val="it-IT"/>
+        </w:rPr>
+        <w:t>.</w:t>
       </w:r>
     </w:p>
     <w:p>
@@ -621,7 +673,73 @@
         <w:rPr>
           <w:lang w:val="it-IT"/>
         </w:rPr>
-        <w:t xml:space="preserve"> Vi serve solo la matrice dei requisiti? Volete solo il quadro economico? O volete aggiungere informazioni all’analisi ma non al report? Ora si può fare.</w:t>
+        <w:t xml:space="preserve"> Vi serve solo la matrice dei </w:t>
+      </w:r>
+      <w:r>
+        <w:rPr>
+          <w:lang w:val="it-IT"/>
+        </w:rPr>
+        <w:t>criteri di valutazione</w:t>
+      </w:r>
+      <w:r>
+        <w:rPr>
+          <w:lang w:val="it-IT"/>
+        </w:rPr>
+        <w:t xml:space="preserve">? Volete solo il quadro economico? </w:t>
+      </w:r>
+      <w:r>
+        <w:rPr>
+          <w:lang w:val="it-IT"/>
+        </w:rPr>
+        <w:t>V</w:t>
+      </w:r>
+      <w:r>
+        <w:rPr>
+          <w:lang w:val="it-IT"/>
+        </w:rPr>
+        <w:t xml:space="preserve">olete aggiungere informazioni all’analisi </w:t>
+      </w:r>
+      <w:r>
+        <w:rPr>
+          <w:lang w:val="it-IT"/>
+        </w:rPr>
+        <w:t xml:space="preserve">strutturata </w:t>
+      </w:r>
+      <w:r>
+        <w:rPr>
+          <w:lang w:val="it-IT"/>
+        </w:rPr>
+        <w:t xml:space="preserve">ma non al report? </w:t>
+      </w:r>
+      <w:r>
+        <w:rPr>
+          <w:lang w:val="it-IT"/>
+        </w:rPr>
+        <w:t>O a</w:t>
+      </w:r>
+      <w:r>
+        <w:rPr>
+          <w:lang w:val="it-IT"/>
+        </w:rPr>
+        <w:t>ttivare l’analisi semantica solo su alcune sezioni</w:t>
+      </w:r>
+      <w:r>
+        <w:rPr>
+          <w:lang w:val="it-IT"/>
+        </w:rPr>
+        <w:t>?</w:t>
+      </w:r>
+      <w:r>
+        <w:rPr>
+          <w:lang w:val="it-IT"/>
+        </w:rPr>
+        <w:t xml:space="preserve"> </w:t>
+      </w:r>
+      <w:r>
+        <w:rPr>
+          <w:lang w:val="it-IT"/>
+        </w:rPr>
+        <w:t>Ora si può fare.</w:t>
       </w:r>
     </w:p>
     <w:p>
@@ -707,7 +825,49 @@
         <w:rPr>
           <w:lang w:val="it-IT"/>
         </w:rPr>
-        <w:t xml:space="preserve"> ("interrogare" i documenti) sui punti poco chiari.</w:t>
+        <w:t xml:space="preserve"> ("interrogare" i documenti) sui punti poco chiari</w:t>
+      </w:r>
+      <w:r>
+        <w:rPr>
+          <w:lang w:val="it-IT"/>
+        </w:rPr>
+        <w:t xml:space="preserve">, anche </w:t>
+      </w:r>
+      <w:r>
+        <w:rPr>
+          <w:b/>
+          <w:bCs/>
+          <w:lang w:val="it-IT"/>
+        </w:rPr>
+        <w:t>preimpostando delle FAQ personalizza</w:t>
+      </w:r>
+      <w:r>
+        <w:rPr>
+          <w:b/>
+          <w:bCs/>
+          <w:lang w:val="it-IT"/>
+        </w:rPr>
+        <w:t>t</w:t>
+      </w:r>
+      <w:r>
+        <w:rPr>
+          <w:b/>
+          <w:bCs/>
+          <w:lang w:val="it-IT"/>
+        </w:rPr>
+        <w:t>e</w:t>
+      </w:r>
+      <w:r>
+        <w:rPr>
+          <w:lang w:val="it-IT"/>
+        </w:rPr>
+        <w:t xml:space="preserve"> pronta all’uso</w:t>
+      </w:r>
+      <w:r>
+        <w:rPr>
+          <w:lang w:val="it-IT"/>
+        </w:rPr>
+        <w:t>.</w:t>
       </w:r>
     </w:p>
     <w:p>
@@ -759,7 +919,19 @@
         <w:rPr>
           <w:lang w:val="it-IT"/>
         </w:rPr>
-        <w:t xml:space="preserve"> La vera novità. Ho introdotto modelli diversi per l'analisi strutturata (dati puri) e semantica (contesto). Attivabile per singola sezione, trasforma l'app in un "analista" capace di ragionare sulle informazioni ed evidenziare </w:t>
+        <w:t xml:space="preserve"> La vera novità</w:t>
+      </w:r>
+      <w:r>
+        <w:rPr>
+          <w:lang w:val="it-IT"/>
+        </w:rPr>
+        <w:t xml:space="preserve"> (implementata, ma da affinare ulteriormente)</w:t>
+      </w:r>
+      <w:r>
+        <w:rPr>
+          <w:lang w:val="it-IT"/>
+        </w:rPr>
+        <w:t xml:space="preserve">. Ho introdotto modelli diversi per l'analisi strutturata (dati puri) e semantica (contesto). Attivabile per singola sezione, trasforma l'app in un "analista" capace di ragionare sulle informazioni ed evidenziare </w:t>
       </w:r>
       <w:r>
         <w:rPr>
@@ -787,6 +959,7 @@
         <w:rPr>
           <w:rFonts w:ascii="Segoe UI Emoji" w:hAnsi="Segoe UI Emoji" w:cs="Segoe UI Emoji"/>
         </w:rPr>
+        <w:lastRenderedPageBreak/>
         <w:t>🚧</w:t>
       </w:r>
       <w:r>
@@ -833,19 +1006,51 @@
         <w:rPr>
           <w:lang w:val="it-IT"/>
         </w:rPr>
-        <w:t xml:space="preserve"> Lo strumento è pienamente usabile, ma sono onesto: resta un cantiere "didattico" in evoluzione. È la mia palestra personale per capire se, con gli </w:t>
-      </w:r>
-      <w:r>
-        <w:rPr>
-          <w:lang w:val="it-IT"/>
-        </w:rPr>
-        <w:lastRenderedPageBreak/>
-        <w:t>strumenti giusti e un pizzico di curiosità, possiamo costruirci un tool su una misura talmente esatta che il mercato, nonostante l’iper-offerta, non riesce a darci.</w:t>
+        <w:t>Lo</w:t>
+      </w:r>
+      <w:r>
+        <w:rPr>
+          <w:lang w:val="it-IT"/>
+        </w:rPr>
+        <w:t xml:space="preserve"> strumento è pienamente usabile, ma sono onesto: resta un cantiere "didattico" in evoluzione. È la mia palestra personale per capire se, con gli strumenti giusti e un pizzico di curiosità, possiamo costruirci un tool su una misura</w:t>
+      </w:r>
+      <w:r>
+        <w:rPr>
+          <w:lang w:val="it-IT"/>
+        </w:rPr>
+        <w:t>,</w:t>
+      </w:r>
+      <w:r>
+        <w:rPr>
+          <w:lang w:val="it-IT"/>
+        </w:rPr>
+        <w:t xml:space="preserve"> talmente </w:t>
+      </w:r>
+      <w:r>
+        <w:rPr>
+          <w:lang w:val="it-IT"/>
+        </w:rPr>
+        <w:t>su</w:t>
+      </w:r>
+      <w:r>
+        <w:rPr>
+          <w:lang w:val="it-IT"/>
+        </w:rPr>
+        <w:t xml:space="preserve"> misura, </w:t>
+      </w:r>
+      <w:r>
+        <w:rPr>
+          <w:lang w:val="it-IT"/>
+        </w:rPr>
+        <w:t>che il mercato, nonostante l’iper-offerta, non riesce a darci.</w:t>
       </w:r>
     </w:p>
     <w:p>
       <w:pPr>
         <w:jc w:val="both"/>
+        <w:rPr>
+          <w:lang w:val="it-IT"/>
+        </w:rPr>
       </w:pPr>
       <w:r>
         <w:rPr>
@@ -871,18 +1076,25 @@
         <w:rPr>
           <w:lang w:val="it-IT"/>
         </w:rPr>
-        <w:t xml:space="preserve"> A breve… </w:t>
-      </w:r>
-      <w:r>
-        <w:t xml:space="preserve">(ora in </w:t>
-      </w:r>
-      <w:proofErr w:type="spellStart"/>
-      <w:r>
-        <w:t>fase</w:t>
-      </w:r>
-      <w:proofErr w:type="spellEnd"/>
-      <w:r>
-        <w:t xml:space="preserve"> di test, test, test!) </w:t>
+        <w:t xml:space="preserve"> </w:t>
+      </w:r>
+      <w:r>
+        <w:rPr>
+          <w:lang w:val="it-IT"/>
+        </w:rPr>
+        <w:t>A breve… È un progetto che cresce nei (pochi) ritagli di tempo, tra</w:t>
+      </w:r>
+      <w:r>
+        <w:rPr>
+          <w:lang w:val="it-IT"/>
+        </w:rPr>
+        <w:t xml:space="preserve"> </w:t>
+      </w:r>
+      <w:r>
+        <w:rPr>
+          <w:lang w:val="it-IT"/>
+        </w:rPr>
+        <w:t xml:space="preserve">una scadenza e l'altra. Ora in fase di test intensivo! </w:t>
       </w:r>
       <w:r>
         <w:rPr>

</xml_diff>